<commit_message>
Output as of 2022-January-27
</commit_message>
<xml_diff>
--- a/output/2022-01-27/nsw-covid-report-2022-01-27.docx
+++ b/output/2022-01-27/nsw-covid-report-2022-01-27.docx
@@ -151,18 +151,18 @@
               <w:jc w:val="left"/>
             </w:pPr>
             <w:r>
-              <w:t xml:space="preserve">744</w:t>
-            </w:r>
-          </w:p>
-        </w:tc>
-        <w:tc>
-          <w:p>
-            <w:pPr>
-              <w:pStyle w:val="Compact"/>
-              <w:jc w:val="left"/>
-            </w:pPr>
-            <w:r>
-              <w:t xml:space="preserve">0</w:t>
+              <w:t xml:space="preserve">1233</w:t>
+            </w:r>
+          </w:p>
+        </w:tc>
+        <w:tc>
+          <w:p>
+            <w:pPr>
+              <w:pStyle w:val="Compact"/>
+              <w:jc w:val="left"/>
+            </w:pPr>
+            <w:r>
+              <w:t xml:space="preserve">24</w:t>
             </w:r>
           </w:p>
         </w:tc>
@@ -186,18 +186,18 @@
               <w:jc w:val="left"/>
             </w:pPr>
             <w:r>
-              <w:t xml:space="preserve">744</w:t>
-            </w:r>
-          </w:p>
-        </w:tc>
-        <w:tc>
-          <w:p>
-            <w:pPr>
-              <w:pStyle w:val="Compact"/>
-              <w:jc w:val="left"/>
-            </w:pPr>
-            <w:r>
-              <w:t xml:space="preserve">0</w:t>
+              <w:t xml:space="preserve">1337</w:t>
+            </w:r>
+          </w:p>
+        </w:tc>
+        <w:tc>
+          <w:p>
+            <w:pPr>
+              <w:pStyle w:val="Compact"/>
+              <w:jc w:val="left"/>
+            </w:pPr>
+            <w:r>
+              <w:t xml:space="preserve">12</w:t>
             </w:r>
           </w:p>
         </w:tc>
@@ -221,18 +221,18 @@
               <w:jc w:val="left"/>
             </w:pPr>
             <w:r>
-              <w:t xml:space="preserve">1490</w:t>
-            </w:r>
-          </w:p>
-        </w:tc>
-        <w:tc>
-          <w:p>
-            <w:pPr>
-              <w:pStyle w:val="Compact"/>
-              <w:jc w:val="left"/>
-            </w:pPr>
-            <w:r>
-              <w:t xml:space="preserve">14</w:t>
+              <w:t xml:space="preserve">1416</w:t>
+            </w:r>
+          </w:p>
+        </w:tc>
+        <w:tc>
+          <w:p>
+            <w:pPr>
+              <w:pStyle w:val="Compact"/>
+              <w:jc w:val="left"/>
+            </w:pPr>
+            <w:r>
+              <w:t xml:space="preserve">0</w:t>
             </w:r>
           </w:p>
         </w:tc>
@@ -243,7 +243,7 @@
         <w:pStyle w:val="BodyText"/>
       </w:pPr>
       <w:r>
-        <w:t xml:space="preserve">The death rate will peak on</w:t>
+        <w:t xml:space="preserve">The death rate peaked on</w:t>
       </w:r>
       <w:r>
         <w:t xml:space="preserve"> </w:t>
@@ -253,7 +253,7 @@
           <w:bCs/>
           <w:b/>
         </w:rPr>
-        <w:t xml:space="preserve">Tuesday 22nd February 2022</w:t>
+        <w:t xml:space="preserve">Friday 21st January 2022</w:t>
       </w:r>
       <w:r>
         <w:t xml:space="preserve">.</w:t>
@@ -280,7 +280,7 @@
           <w:bCs/>
           <w:b/>
         </w:rPr>
-        <w:t xml:space="preserve">1498</w:t>
+        <w:t xml:space="preserve">1418</w:t>
       </w:r>
       <w:r>
         <w:t xml:space="preserve">.</w:t>
@@ -694,18 +694,18 @@
               <w:jc w:val="left"/>
             </w:pPr>
             <w:r>
-              <w:t xml:space="preserve">1040736</w:t>
-            </w:r>
-          </w:p>
-        </w:tc>
-        <w:tc>
-          <w:p>
-            <w:pPr>
-              <w:pStyle w:val="Compact"/>
-              <w:jc w:val="left"/>
-            </w:pPr>
-            <w:r>
-              <w:t xml:space="preserve">9557</w:t>
+              <w:t xml:space="preserve">1041059</w:t>
+            </w:r>
+          </w:p>
+        </w:tc>
+        <w:tc>
+          <w:p>
+            <w:pPr>
+              <w:pStyle w:val="Compact"/>
+              <w:jc w:val="left"/>
+            </w:pPr>
+            <w:r>
+              <w:t xml:space="preserve">9501</w:t>
             </w:r>
           </w:p>
         </w:tc>
@@ -729,18 +729,18 @@
               <w:jc w:val="left"/>
             </w:pPr>
             <w:r>
-              <w:t xml:space="preserve">1074321</w:t>
-            </w:r>
-          </w:p>
-        </w:tc>
-        <w:tc>
-          <w:p>
-            <w:pPr>
-              <w:pStyle w:val="Compact"/>
-              <w:jc w:val="left"/>
-            </w:pPr>
-            <w:r>
-              <w:t xml:space="preserve">3526</w:t>
+              <w:t xml:space="preserve">1074439</w:t>
+            </w:r>
+          </w:p>
+        </w:tc>
+        <w:tc>
+          <w:p>
+            <w:pPr>
+              <w:pStyle w:val="Compact"/>
+              <w:jc w:val="left"/>
+            </w:pPr>
+            <w:r>
+              <w:t xml:space="preserve">3504</w:t>
             </w:r>
           </w:p>
         </w:tc>
@@ -764,18 +764,18 @@
               <w:jc w:val="left"/>
             </w:pPr>
             <w:r>
-              <w:t xml:space="preserve">1087399</w:t>
-            </w:r>
-          </w:p>
-        </w:tc>
-        <w:tc>
-          <w:p>
-            <w:pPr>
-              <w:pStyle w:val="Compact"/>
-              <w:jc w:val="left"/>
-            </w:pPr>
-            <w:r>
-              <w:t xml:space="preserve">1038</w:t>
+              <w:t xml:space="preserve">1087433</w:t>
+            </w:r>
+          </w:p>
+        </w:tc>
+        <w:tc>
+          <w:p>
+            <w:pPr>
+              <w:pStyle w:val="Compact"/>
+              <w:jc w:val="left"/>
+            </w:pPr>
+            <w:r>
+              <w:t xml:space="preserve">1031</w:t>
             </w:r>
           </w:p>
         </w:tc>
@@ -799,18 +799,18 @@
               <w:jc w:val="left"/>
             </w:pPr>
             <w:r>
-              <w:t xml:space="preserve">1092431</w:t>
-            </w:r>
-          </w:p>
-        </w:tc>
-        <w:tc>
-          <w:p>
-            <w:pPr>
-              <w:pStyle w:val="Compact"/>
-              <w:jc w:val="left"/>
-            </w:pPr>
-            <w:r>
-              <w:t xml:space="preserve">60</w:t>
+              <w:t xml:space="preserve">1092433</w:t>
+            </w:r>
+          </w:p>
+        </w:tc>
+        <w:tc>
+          <w:p>
+            <w:pPr>
+              <w:pStyle w:val="Compact"/>
+              <w:jc w:val="left"/>
+            </w:pPr>
+            <w:r>
+              <w:t xml:space="preserve">59</w:t>
             </w:r>
           </w:p>
         </w:tc>

</xml_diff>